<commit_message>
Face Data initail commit
</commit_message>
<xml_diff>
--- a/Docs/Report_3.docx
+++ b/Docs/Report_3.docx
@@ -234,7 +234,25 @@
     </w:p>
     <w:p>
       <w:r>
-        <w:t>The images generated by VAE are blurry and fuzzy. Even though they have exact shape, they are same after the 10</w:t>
+        <w:t xml:space="preserve">The images generated by VAE are blurry and fuzzy. Even though they have exact </w:t>
+      </w:r>
+      <w:r>
+        <w:t>corners</w:t>
+      </w:r>
+      <w:r>
+        <w:t xml:space="preserve">, they </w:t>
+      </w:r>
+      <w:r>
+        <w:t>do not</w:t>
+      </w:r>
+      <w:r>
+        <w:t xml:space="preserve"> </w:t>
+      </w:r>
+      <w:r>
+        <w:t>differ</w:t>
+      </w:r>
+      <w:r>
+        <w:t xml:space="preserve"> after the 10</w:t>
       </w:r>
       <w:r>
         <w:rPr>

</xml_diff>